<commit_message>
Update for latest Jenkins
</commit_message>
<xml_diff>
--- a/m2j2setup.docx
+++ b/m2j2setup.docx
@@ -1,6 +1,6 @@
 
 <file path=word/document.xml><?xml version="1.0" encoding="utf-8"?>
-<w:document xmlns:wpc="http://schemas.microsoft.com/office/word/2010/wordprocessingCanvas" xmlns:cx="http://schemas.microsoft.com/office/drawing/2014/chartex" xmlns:cx1="http://schemas.microsoft.com/office/drawing/2015/9/8/chartex" xmlns:cx2="http://schemas.microsoft.com/office/drawing/2015/10/21/chartex" xmlns:cx3="http://schemas.microsoft.com/office/drawing/2016/5/9/chartex" xmlns:cx4="http://schemas.microsoft.com/office/drawing/2016/5/10/chartex" xmlns:cx5="http://schemas.microsoft.com/office/drawing/2016/5/11/chartex" xmlns:mc="http://schemas.openxmlformats.org/markup-compatibility/2006" xmlns:o="urn:schemas-microsoft-com:office:office" xmlns:r="http://schemas.openxmlformats.org/officeDocument/2006/relationships" xmlns:m="http://schemas.openxmlformats.org/officeDocument/2006/math" xmlns:v="urn:schemas-microsoft-com:vml" xmlns:wp14="http://schemas.microsoft.com/office/word/2010/wordprocessingDrawing" xmlns:wp="http://schemas.openxmlformats.org/drawingml/2006/wordprocessingDrawing" xmlns:w10="urn:schemas-microsoft-com:office:word" xmlns:w="http://schemas.openxmlformats.org/wordprocessingml/2006/main" xmlns:w14="http://schemas.microsoft.com/office/word/2010/wordml" xmlns:w15="http://schemas.microsoft.com/office/word/2012/wordml" xmlns:w16se="http://schemas.microsoft.com/office/word/2015/wordml/symex" xmlns:wpg="http://schemas.microsoft.com/office/word/2010/wordprocessingGroup" xmlns:wpi="http://schemas.microsoft.com/office/word/2010/wordprocessingInk" xmlns:wne="http://schemas.microsoft.com/office/word/2006/wordml" xmlns:wps="http://schemas.microsoft.com/office/word/2010/wordprocessingShape" mc:Ignorable="w14 w15 w16se wp14">
+<w:document xmlns:wpc="http://schemas.microsoft.com/office/word/2010/wordprocessingCanvas" xmlns:cx="http://schemas.microsoft.com/office/drawing/2014/chartex" xmlns:cx1="http://schemas.microsoft.com/office/drawing/2015/9/8/chartex" xmlns:cx2="http://schemas.microsoft.com/office/drawing/2015/10/21/chartex" xmlns:cx3="http://schemas.microsoft.com/office/drawing/2016/5/9/chartex" xmlns:cx4="http://schemas.microsoft.com/office/drawing/2016/5/10/chartex" xmlns:cx5="http://schemas.microsoft.com/office/drawing/2016/5/11/chartex" xmlns:cx6="http://schemas.microsoft.com/office/drawing/2016/5/12/chartex" xmlns:cx7="http://schemas.microsoft.com/office/drawing/2016/5/13/chartex" xmlns:cx8="http://schemas.microsoft.com/office/drawing/2016/5/14/chartex" xmlns:mc="http://schemas.openxmlformats.org/markup-compatibility/2006" xmlns:aink="http://schemas.microsoft.com/office/drawing/2016/ink" xmlns:am3d="http://schemas.microsoft.com/office/drawing/2017/model3d" xmlns:o="urn:schemas-microsoft-com:office:office" xmlns:r="http://schemas.openxmlformats.org/officeDocument/2006/relationships" xmlns:m="http://schemas.openxmlformats.org/officeDocument/2006/math" xmlns:v="urn:schemas-microsoft-com:vml" xmlns:wp14="http://schemas.microsoft.com/office/word/2010/wordprocessingDrawing" xmlns:wp="http://schemas.openxmlformats.org/drawingml/2006/wordprocessingDrawing" xmlns:w10="urn:schemas-microsoft-com:office:word" xmlns:w="http://schemas.openxmlformats.org/wordprocessingml/2006/main" xmlns:w14="http://schemas.microsoft.com/office/word/2010/wordml" xmlns:w15="http://schemas.microsoft.com/office/word/2012/wordml" xmlns:w16se="http://schemas.microsoft.com/office/word/2015/wordml/symex" xmlns:wpg="http://schemas.microsoft.com/office/word/2010/wordprocessingGroup" xmlns:wpi="http://schemas.microsoft.com/office/word/2010/wordprocessingInk" xmlns:wne="http://schemas.microsoft.com/office/word/2006/wordml" xmlns:wps="http://schemas.microsoft.com/office/word/2010/wordprocessingShape" mc:Ignorable="w14 w15 w16se wp14">
   <w:body>
     <w:p>
       <w:pPr>
@@ -27,13 +27,7 @@
         <w:rPr>
           <w:b/>
         </w:rPr>
-        <w:t>S</w:t>
-      </w:r>
-      <w:r>
-        <w:rPr>
-          <w:b/>
-        </w:rPr>
-        <w:t>ummer</w:t>
+        <w:t>Winter</w:t>
       </w:r>
       <w:r>
         <w:rPr>
@@ -63,6 +57,12 @@
           <w:b/>
         </w:rPr>
       </w:pPr>
+      <w:r>
+        <w:rPr>
+          <w:b/>
+        </w:rPr>
+        <w:t>Version 1.6</w:t>
+      </w:r>
     </w:p>
     <w:p>
       <w:pPr>
@@ -163,7 +163,7 @@
         <w:t xml:space="preserve">  Note that this file is nearly </w:t>
       </w:r>
       <w:r>
-        <w:t>2.5</w:t>
+        <w:t>3</w:t>
       </w:r>
       <w:r>
         <w:t xml:space="preserve"> </w:t>
@@ -190,16 +190,15 @@
         <w:t>.  It is not recommended to try to download this while you are using a VPN connection as that will greatly slow down the download.</w:t>
       </w:r>
     </w:p>
+    <w:p/>
     <w:p>
       <w:pPr>
         <w:rPr>
-          <w:b/>
           <w:u w:val="single"/>
         </w:rPr>
       </w:pPr>
       <w:r>
         <w:rPr>
-          <w:b/>
           <w:u w:val="single"/>
         </w:rPr>
         <w:t>Checksums to check your file downloaded:</w:t>
@@ -207,21 +206,25 @@
     </w:p>
     <w:p>
       <w:r>
-        <w:t>MD5 Checksum: 53F0ECEB546A50CB337C01C3726CEAE3</w:t>
-      </w:r>
-    </w:p>
-    <w:p>
-      <w:r>
-        <w:t>SHA-1 Checksum: AF5F97804DCAE6458547B57EC1459AA32559A1BD</w:t>
-      </w:r>
-    </w:p>
-    <w:p>
-      <w:r>
-        <w:t>SHA-256 Checksum: 791A03AEAE5557D97CA5A335DE965B4324486E916D9B7DAB69BB38E6817A612A</w:t>
+        <w:t>MD5 Checksum: A781C1DC27A4067D74DEBBB5849011BE</w:t>
+      </w:r>
+    </w:p>
+    <w:p>
+      <w:r>
+        <w:t>SHA-1 Checksum: B71338601E469F9798F21E7AB50AE095BA2D87B7</w:t>
+      </w:r>
+    </w:p>
+    <w:p>
+      <w:r>
+        <w:t>SHA-256 Checksum: FA8A920340972CB311A69EC58D58E972C5A282E88F29AA1713F486F5C71BE646</w:t>
       </w:r>
     </w:p>
     <w:p/>
     <w:p>
+      <w:bookmarkStart w:id="0" w:name="_GoBack"/>
+      <w:bookmarkEnd w:id="0"/>
+    </w:p>
+    <w:p>
       <w:r>
         <w:t xml:space="preserve">3. </w:t>
       </w:r>
@@ -307,6 +310,7 @@
           <w:b/>
           <w:noProof/>
         </w:rPr>
+        <w:lastRenderedPageBreak/>
         <w:drawing>
           <wp:inline distT="0" distB="0" distL="0" distR="0" wp14:anchorId="43D50BD5" wp14:editId="1C02D491">
             <wp:extent cx="1874208" cy="1822938"/>
@@ -364,7 +368,6 @@
         </w:tabs>
       </w:pPr>
       <w:r>
-        <w:lastRenderedPageBreak/>
         <w:tab/>
       </w:r>
     </w:p>
@@ -388,7 +391,7 @@
         <w:rPr>
           <w:b/>
         </w:rPr>
-        <w:t>d</w:t>
+        <w:t>f</w:t>
       </w:r>
       <w:r>
         <w:rPr>
@@ -521,7 +524,6 @@
           <w:b/>
         </w:rPr>
       </w:pPr>
-      <w:bookmarkStart w:id="0" w:name="_GoBack"/>
       <w:r>
         <w:rPr>
           <w:noProof/>
@@ -562,7 +564,6 @@
           </wp:inline>
         </w:drawing>
       </w:r>
-      <w:bookmarkEnd w:id="0"/>
       <w:r>
         <w:rPr>
           <w:b/>
@@ -591,7 +592,13 @@
         <w:t>You</w:t>
       </w:r>
       <w:r>
-        <w:t xml:space="preserve"> may get a pop-up box for the “license” info.  Just click the </w:t>
+        <w:t xml:space="preserve"> may get a pop-up box for the “license” info.  </w:t>
+      </w:r>
+      <w:r>
+        <w:t xml:space="preserve">Read and </w:t>
+      </w:r>
+      <w:r>
+        <w:t xml:space="preserve">click the </w:t>
       </w:r>
       <w:r>
         <w:rPr>
@@ -616,7 +623,6 @@
         <w:rPr>
           <w:noProof/>
         </w:rPr>
-        <w:lastRenderedPageBreak/>
         <w:drawing>
           <wp:inline distT="0" distB="0" distL="0" distR="0" wp14:anchorId="2E8C2975" wp14:editId="0168D25D">
             <wp:extent cx="2564430" cy="1981200"/>
@@ -665,6 +671,12 @@
         <w:t>m2j2</w:t>
       </w:r>
       <w:r>
+        <w:rPr>
+          <w:b/>
+        </w:rPr>
+        <w:t>v2</w:t>
+      </w:r>
+      <w:r>
         <w:t xml:space="preserve">. </w:t>
       </w:r>
     </w:p>
@@ -820,6 +832,7 @@
         <w:rPr>
           <w:noProof/>
         </w:rPr>
+        <w:lastRenderedPageBreak/>
         <w:drawing>
           <wp:inline distT="0" distB="0" distL="0" distR="0" wp14:anchorId="634C0D1A" wp14:editId="48709B3D">
             <wp:extent cx="3054083" cy="2713892"/>
@@ -859,7 +872,6 @@
     </w:p>
     <w:p>
       <w:r>
-        <w:lastRenderedPageBreak/>
         <w:t>8</w:t>
       </w:r>
       <w:r>
@@ -1023,6 +1035,7 @@
         <w:rPr>
           <w:noProof/>
         </w:rPr>
+        <w:lastRenderedPageBreak/>
         <w:drawing>
           <wp:inline distT="0" distB="0" distL="0" distR="0" wp14:anchorId="7791F8B5" wp14:editId="17A852A5">
             <wp:extent cx="3540369" cy="2508738"/>
@@ -1153,6 +1166,7 @@
         <w:rPr>
           <w:noProof/>
         </w:rPr>
+        <w:lastRenderedPageBreak/>
         <w:drawing>
           <wp:inline distT="0" distB="0" distL="0" distR="0" wp14:anchorId="5C08DE33" wp14:editId="5B414482">
             <wp:extent cx="2752766" cy="2459567"/>
@@ -1273,7 +1287,6 @@
     </w:p>
     <w:p>
       <w:r>
-        <w:lastRenderedPageBreak/>
         <w:tab/>
         <w:t>e. Click on the “Time zone” selection at the top and then find a city that is in the timezone where you are (probably prefixed by America/ if you’re in the US).  Select it and close the “Time zone” choosing dialog.</w:t>
       </w:r>
@@ -1360,6 +1373,7 @@
         <w:rPr>
           <w:noProof/>
         </w:rPr>
+        <w:lastRenderedPageBreak/>
         <w:drawing>
           <wp:inline distT="0" distB="0" distL="0" distR="0" wp14:anchorId="752E9AD2" wp14:editId="17F657E9">
             <wp:extent cx="1984836" cy="2205567"/>
@@ -1427,7 +1441,10 @@
         <w:t>2</w:t>
       </w:r>
       <w:r>
-        <w:t>.  Confirm that  your date and time are set as expected.</w:t>
+        <w:t xml:space="preserve">.  Confirm that </w:t>
+      </w:r>
+      <w:r>
+        <w:t>your date and time are set as expected.</w:t>
       </w:r>
     </w:p>
     <w:sectPr>
@@ -1443,7 +1460,7 @@
 </file>
 
 <file path=word/endnotes.xml><?xml version="1.0" encoding="utf-8"?>
-<w:endnotes xmlns:wpc="http://schemas.microsoft.com/office/word/2010/wordprocessingCanvas" xmlns:cx="http://schemas.microsoft.com/office/drawing/2014/chartex" xmlns:cx1="http://schemas.microsoft.com/office/drawing/2015/9/8/chartex" xmlns:cx2="http://schemas.microsoft.com/office/drawing/2015/10/21/chartex" xmlns:cx3="http://schemas.microsoft.com/office/drawing/2016/5/9/chartex" xmlns:cx4="http://schemas.microsoft.com/office/drawing/2016/5/10/chartex" xmlns:cx5="http://schemas.microsoft.com/office/drawing/2016/5/11/chartex" xmlns:mc="http://schemas.openxmlformats.org/markup-compatibility/2006" xmlns:o="urn:schemas-microsoft-com:office:office" xmlns:r="http://schemas.openxmlformats.org/officeDocument/2006/relationships" xmlns:m="http://schemas.openxmlformats.org/officeDocument/2006/math" xmlns:v="urn:schemas-microsoft-com:vml" xmlns:wp14="http://schemas.microsoft.com/office/word/2010/wordprocessingDrawing" xmlns:wp="http://schemas.openxmlformats.org/drawingml/2006/wordprocessingDrawing" xmlns:w10="urn:schemas-microsoft-com:office:word" xmlns:w="http://schemas.openxmlformats.org/wordprocessingml/2006/main" xmlns:w14="http://schemas.microsoft.com/office/word/2010/wordml" xmlns:w15="http://schemas.microsoft.com/office/word/2012/wordml" xmlns:w16se="http://schemas.microsoft.com/office/word/2015/wordml/symex" xmlns:wpg="http://schemas.microsoft.com/office/word/2010/wordprocessingGroup" xmlns:wpi="http://schemas.microsoft.com/office/word/2010/wordprocessingInk" xmlns:wne="http://schemas.microsoft.com/office/word/2006/wordml" xmlns:wps="http://schemas.microsoft.com/office/word/2010/wordprocessingShape" mc:Ignorable="w14 w15 w16se wp14">
+<w:endnotes xmlns:wpc="http://schemas.microsoft.com/office/word/2010/wordprocessingCanvas" xmlns:cx="http://schemas.microsoft.com/office/drawing/2014/chartex" xmlns:cx1="http://schemas.microsoft.com/office/drawing/2015/9/8/chartex" xmlns:cx2="http://schemas.microsoft.com/office/drawing/2015/10/21/chartex" xmlns:cx3="http://schemas.microsoft.com/office/drawing/2016/5/9/chartex" xmlns:cx4="http://schemas.microsoft.com/office/drawing/2016/5/10/chartex" xmlns:cx5="http://schemas.microsoft.com/office/drawing/2016/5/11/chartex" xmlns:cx6="http://schemas.microsoft.com/office/drawing/2016/5/12/chartex" xmlns:cx7="http://schemas.microsoft.com/office/drawing/2016/5/13/chartex" xmlns:cx8="http://schemas.microsoft.com/office/drawing/2016/5/14/chartex" xmlns:mc="http://schemas.openxmlformats.org/markup-compatibility/2006" xmlns:aink="http://schemas.microsoft.com/office/drawing/2016/ink" xmlns:am3d="http://schemas.microsoft.com/office/drawing/2017/model3d" xmlns:o="urn:schemas-microsoft-com:office:office" xmlns:r="http://schemas.openxmlformats.org/officeDocument/2006/relationships" xmlns:m="http://schemas.openxmlformats.org/officeDocument/2006/math" xmlns:v="urn:schemas-microsoft-com:vml" xmlns:wp14="http://schemas.microsoft.com/office/word/2010/wordprocessingDrawing" xmlns:wp="http://schemas.openxmlformats.org/drawingml/2006/wordprocessingDrawing" xmlns:w10="urn:schemas-microsoft-com:office:word" xmlns:w="http://schemas.openxmlformats.org/wordprocessingml/2006/main" xmlns:w14="http://schemas.microsoft.com/office/word/2010/wordml" xmlns:w15="http://schemas.microsoft.com/office/word/2012/wordml" xmlns:w16se="http://schemas.microsoft.com/office/word/2015/wordml/symex" xmlns:wpg="http://schemas.microsoft.com/office/word/2010/wordprocessingGroup" xmlns:wpi="http://schemas.microsoft.com/office/word/2010/wordprocessingInk" xmlns:wne="http://schemas.microsoft.com/office/word/2006/wordml" xmlns:wps="http://schemas.microsoft.com/office/word/2010/wordprocessingShape" mc:Ignorable="w14 w15 w16se wp14">
   <w:endnote w:type="separator" w:id="-1">
     <w:p>
       <w:pPr>
@@ -1468,7 +1485,7 @@
 </file>
 
 <file path=word/footer1.xml><?xml version="1.0" encoding="utf-8"?>
-<w:ftr xmlns:wpc="http://schemas.microsoft.com/office/word/2010/wordprocessingCanvas" xmlns:cx="http://schemas.microsoft.com/office/drawing/2014/chartex" xmlns:cx1="http://schemas.microsoft.com/office/drawing/2015/9/8/chartex" xmlns:cx2="http://schemas.microsoft.com/office/drawing/2015/10/21/chartex" xmlns:cx3="http://schemas.microsoft.com/office/drawing/2016/5/9/chartex" xmlns:cx4="http://schemas.microsoft.com/office/drawing/2016/5/10/chartex" xmlns:cx5="http://schemas.microsoft.com/office/drawing/2016/5/11/chartex" xmlns:mc="http://schemas.openxmlformats.org/markup-compatibility/2006" xmlns:o="urn:schemas-microsoft-com:office:office" xmlns:r="http://schemas.openxmlformats.org/officeDocument/2006/relationships" xmlns:m="http://schemas.openxmlformats.org/officeDocument/2006/math" xmlns:v="urn:schemas-microsoft-com:vml" xmlns:wp14="http://schemas.microsoft.com/office/word/2010/wordprocessingDrawing" xmlns:wp="http://schemas.openxmlformats.org/drawingml/2006/wordprocessingDrawing" xmlns:w10="urn:schemas-microsoft-com:office:word" xmlns:w="http://schemas.openxmlformats.org/wordprocessingml/2006/main" xmlns:w14="http://schemas.microsoft.com/office/word/2010/wordml" xmlns:w15="http://schemas.microsoft.com/office/word/2012/wordml" xmlns:w16se="http://schemas.microsoft.com/office/word/2015/wordml/symex" xmlns:wpg="http://schemas.microsoft.com/office/word/2010/wordprocessingGroup" xmlns:wpi="http://schemas.microsoft.com/office/word/2010/wordprocessingInk" xmlns:wne="http://schemas.microsoft.com/office/word/2006/wordml" xmlns:wps="http://schemas.microsoft.com/office/word/2010/wordprocessingShape" mc:Ignorable="w14 w15 w16se wp14">
+<w:ftr xmlns:wpc="http://schemas.microsoft.com/office/word/2010/wordprocessingCanvas" xmlns:cx="http://schemas.microsoft.com/office/drawing/2014/chartex" xmlns:cx1="http://schemas.microsoft.com/office/drawing/2015/9/8/chartex" xmlns:cx2="http://schemas.microsoft.com/office/drawing/2015/10/21/chartex" xmlns:cx3="http://schemas.microsoft.com/office/drawing/2016/5/9/chartex" xmlns:cx4="http://schemas.microsoft.com/office/drawing/2016/5/10/chartex" xmlns:cx5="http://schemas.microsoft.com/office/drawing/2016/5/11/chartex" xmlns:cx6="http://schemas.microsoft.com/office/drawing/2016/5/12/chartex" xmlns:cx7="http://schemas.microsoft.com/office/drawing/2016/5/13/chartex" xmlns:cx8="http://schemas.microsoft.com/office/drawing/2016/5/14/chartex" xmlns:mc="http://schemas.openxmlformats.org/markup-compatibility/2006" xmlns:aink="http://schemas.microsoft.com/office/drawing/2016/ink" xmlns:am3d="http://schemas.microsoft.com/office/drawing/2017/model3d" xmlns:o="urn:schemas-microsoft-com:office:office" xmlns:r="http://schemas.openxmlformats.org/officeDocument/2006/relationships" xmlns:m="http://schemas.openxmlformats.org/officeDocument/2006/math" xmlns:v="urn:schemas-microsoft-com:vml" xmlns:wp14="http://schemas.microsoft.com/office/word/2010/wordprocessingDrawing" xmlns:wp="http://schemas.openxmlformats.org/drawingml/2006/wordprocessingDrawing" xmlns:w10="urn:schemas-microsoft-com:office:word" xmlns:w="http://schemas.openxmlformats.org/wordprocessingml/2006/main" xmlns:w14="http://schemas.microsoft.com/office/word/2010/wordml" xmlns:w15="http://schemas.microsoft.com/office/word/2012/wordml" xmlns:w16se="http://schemas.microsoft.com/office/word/2015/wordml/symex" xmlns:wpg="http://schemas.microsoft.com/office/word/2010/wordprocessingGroup" xmlns:wpi="http://schemas.microsoft.com/office/word/2010/wordprocessingInk" xmlns:wne="http://schemas.microsoft.com/office/word/2006/wordml" xmlns:wps="http://schemas.microsoft.com/office/word/2010/wordprocessingShape" mc:Ignorable="w14 w15 w16se wp14">
   <w:p>
     <w:pPr>
       <w:pStyle w:val="Footer"/>
@@ -1731,7 +1748,7 @@
 </file>
 
 <file path=word/footnotes.xml><?xml version="1.0" encoding="utf-8"?>
-<w:footnotes xmlns:wpc="http://schemas.microsoft.com/office/word/2010/wordprocessingCanvas" xmlns:cx="http://schemas.microsoft.com/office/drawing/2014/chartex" xmlns:cx1="http://schemas.microsoft.com/office/drawing/2015/9/8/chartex" xmlns:cx2="http://schemas.microsoft.com/office/drawing/2015/10/21/chartex" xmlns:cx3="http://schemas.microsoft.com/office/drawing/2016/5/9/chartex" xmlns:cx4="http://schemas.microsoft.com/office/drawing/2016/5/10/chartex" xmlns:cx5="http://schemas.microsoft.com/office/drawing/2016/5/11/chartex" xmlns:mc="http://schemas.openxmlformats.org/markup-compatibility/2006" xmlns:o="urn:schemas-microsoft-com:office:office" xmlns:r="http://schemas.openxmlformats.org/officeDocument/2006/relationships" xmlns:m="http://schemas.openxmlformats.org/officeDocument/2006/math" xmlns:v="urn:schemas-microsoft-com:vml" xmlns:wp14="http://schemas.microsoft.com/office/word/2010/wordprocessingDrawing" xmlns:wp="http://schemas.openxmlformats.org/drawingml/2006/wordprocessingDrawing" xmlns:w10="urn:schemas-microsoft-com:office:word" xmlns:w="http://schemas.openxmlformats.org/wordprocessingml/2006/main" xmlns:w14="http://schemas.microsoft.com/office/word/2010/wordml" xmlns:w15="http://schemas.microsoft.com/office/word/2012/wordml" xmlns:w16se="http://schemas.microsoft.com/office/word/2015/wordml/symex" xmlns:wpg="http://schemas.microsoft.com/office/word/2010/wordprocessingGroup" xmlns:wpi="http://schemas.microsoft.com/office/word/2010/wordprocessingInk" xmlns:wne="http://schemas.microsoft.com/office/word/2006/wordml" xmlns:wps="http://schemas.microsoft.com/office/word/2010/wordprocessingShape" mc:Ignorable="w14 w15 w16se wp14">
+<w:footnotes xmlns:wpc="http://schemas.microsoft.com/office/word/2010/wordprocessingCanvas" xmlns:cx="http://schemas.microsoft.com/office/drawing/2014/chartex" xmlns:cx1="http://schemas.microsoft.com/office/drawing/2015/9/8/chartex" xmlns:cx2="http://schemas.microsoft.com/office/drawing/2015/10/21/chartex" xmlns:cx3="http://schemas.microsoft.com/office/drawing/2016/5/9/chartex" xmlns:cx4="http://schemas.microsoft.com/office/drawing/2016/5/10/chartex" xmlns:cx5="http://schemas.microsoft.com/office/drawing/2016/5/11/chartex" xmlns:cx6="http://schemas.microsoft.com/office/drawing/2016/5/12/chartex" xmlns:cx7="http://schemas.microsoft.com/office/drawing/2016/5/13/chartex" xmlns:cx8="http://schemas.microsoft.com/office/drawing/2016/5/14/chartex" xmlns:mc="http://schemas.openxmlformats.org/markup-compatibility/2006" xmlns:aink="http://schemas.microsoft.com/office/drawing/2016/ink" xmlns:am3d="http://schemas.microsoft.com/office/drawing/2017/model3d" xmlns:o="urn:schemas-microsoft-com:office:office" xmlns:r="http://schemas.openxmlformats.org/officeDocument/2006/relationships" xmlns:m="http://schemas.openxmlformats.org/officeDocument/2006/math" xmlns:v="urn:schemas-microsoft-com:vml" xmlns:wp14="http://schemas.microsoft.com/office/word/2010/wordprocessingDrawing" xmlns:wp="http://schemas.openxmlformats.org/drawingml/2006/wordprocessingDrawing" xmlns:w10="urn:schemas-microsoft-com:office:word" xmlns:w="http://schemas.openxmlformats.org/wordprocessingml/2006/main" xmlns:w14="http://schemas.microsoft.com/office/word/2010/wordml" xmlns:w15="http://schemas.microsoft.com/office/word/2012/wordml" xmlns:w16se="http://schemas.microsoft.com/office/word/2015/wordml/symex" xmlns:wpg="http://schemas.microsoft.com/office/word/2010/wordprocessingGroup" xmlns:wpi="http://schemas.microsoft.com/office/word/2010/wordprocessingInk" xmlns:wne="http://schemas.microsoft.com/office/word/2006/wordml" xmlns:wps="http://schemas.microsoft.com/office/word/2010/wordprocessingShape" mc:Ignorable="w14 w15 w16se wp14">
   <w:footnote w:type="separator" w:id="-1">
     <w:p>
       <w:pPr>
@@ -1756,7 +1773,7 @@
 </file>
 
 <file path=word/header1.xml><?xml version="1.0" encoding="utf-8"?>
-<w:hdr xmlns:wpc="http://schemas.microsoft.com/office/word/2010/wordprocessingCanvas" xmlns:cx="http://schemas.microsoft.com/office/drawing/2014/chartex" xmlns:cx1="http://schemas.microsoft.com/office/drawing/2015/9/8/chartex" xmlns:cx2="http://schemas.microsoft.com/office/drawing/2015/10/21/chartex" xmlns:cx3="http://schemas.microsoft.com/office/drawing/2016/5/9/chartex" xmlns:cx4="http://schemas.microsoft.com/office/drawing/2016/5/10/chartex" xmlns:cx5="http://schemas.microsoft.com/office/drawing/2016/5/11/chartex" xmlns:mc="http://schemas.openxmlformats.org/markup-compatibility/2006" xmlns:o="urn:schemas-microsoft-com:office:office" xmlns:r="http://schemas.openxmlformats.org/officeDocument/2006/relationships" xmlns:m="http://schemas.openxmlformats.org/officeDocument/2006/math" xmlns:v="urn:schemas-microsoft-com:vml" xmlns:wp14="http://schemas.microsoft.com/office/word/2010/wordprocessingDrawing" xmlns:wp="http://schemas.openxmlformats.org/drawingml/2006/wordprocessingDrawing" xmlns:w10="urn:schemas-microsoft-com:office:word" xmlns:w="http://schemas.openxmlformats.org/wordprocessingml/2006/main" xmlns:w14="http://schemas.microsoft.com/office/word/2010/wordml" xmlns:w15="http://schemas.microsoft.com/office/word/2012/wordml" xmlns:w16se="http://schemas.microsoft.com/office/word/2015/wordml/symex" xmlns:wpg="http://schemas.microsoft.com/office/word/2010/wordprocessingGroup" xmlns:wpi="http://schemas.microsoft.com/office/word/2010/wordprocessingInk" xmlns:wne="http://schemas.microsoft.com/office/word/2006/wordml" xmlns:wps="http://schemas.microsoft.com/office/word/2010/wordprocessingShape" mc:Ignorable="w14 w15 w16se wp14">
+<w:hdr xmlns:wpc="http://schemas.microsoft.com/office/word/2010/wordprocessingCanvas" xmlns:cx="http://schemas.microsoft.com/office/drawing/2014/chartex" xmlns:cx1="http://schemas.microsoft.com/office/drawing/2015/9/8/chartex" xmlns:cx2="http://schemas.microsoft.com/office/drawing/2015/10/21/chartex" xmlns:cx3="http://schemas.microsoft.com/office/drawing/2016/5/9/chartex" xmlns:cx4="http://schemas.microsoft.com/office/drawing/2016/5/10/chartex" xmlns:cx5="http://schemas.microsoft.com/office/drawing/2016/5/11/chartex" xmlns:cx6="http://schemas.microsoft.com/office/drawing/2016/5/12/chartex" xmlns:cx7="http://schemas.microsoft.com/office/drawing/2016/5/13/chartex" xmlns:cx8="http://schemas.microsoft.com/office/drawing/2016/5/14/chartex" xmlns:mc="http://schemas.openxmlformats.org/markup-compatibility/2006" xmlns:aink="http://schemas.microsoft.com/office/drawing/2016/ink" xmlns:am3d="http://schemas.microsoft.com/office/drawing/2017/model3d" xmlns:o="urn:schemas-microsoft-com:office:office" xmlns:r="http://schemas.openxmlformats.org/officeDocument/2006/relationships" xmlns:m="http://schemas.openxmlformats.org/officeDocument/2006/math" xmlns:v="urn:schemas-microsoft-com:vml" xmlns:wp14="http://schemas.microsoft.com/office/word/2010/wordprocessingDrawing" xmlns:wp="http://schemas.openxmlformats.org/drawingml/2006/wordprocessingDrawing" xmlns:w10="urn:schemas-microsoft-com:office:word" xmlns:w="http://schemas.openxmlformats.org/wordprocessingml/2006/main" xmlns:w14="http://schemas.microsoft.com/office/word/2010/wordml" xmlns:w15="http://schemas.microsoft.com/office/word/2012/wordml" xmlns:w16se="http://schemas.microsoft.com/office/word/2015/wordml/symex" xmlns:wpg="http://schemas.microsoft.com/office/word/2010/wordprocessingGroup" xmlns:wpi="http://schemas.microsoft.com/office/word/2010/wordprocessingInk" xmlns:wne="http://schemas.microsoft.com/office/word/2006/wordml" xmlns:wps="http://schemas.microsoft.com/office/word/2010/wordprocessingShape" mc:Ignorable="w14 w15 w16se wp14">
   <w:sdt>
     <w:sdtPr>
       <w:id w:val="1544558679"/>
@@ -1813,14 +1830,14 @@
                           </a:ln>
                           <a:extLst>
                             <a:ext uri="{909E8E84-426E-40dd-AFC4-6F175D3DCCD1}">
-                              <a14:hiddenFill xmlns="" xmlns:mo="http://schemas.microsoft.com/office/mac/office/2008/main" xmlns:mv="urn:schemas-microsoft-com:mac:vml" xmlns:o="urn:schemas-microsoft-com:office:office" xmlns:v="urn:schemas-microsoft-com:vml" xmlns:w10="urn:schemas-microsoft-com:office:word" xmlns:w="http://schemas.openxmlformats.org/wordprocessingml/2006/main" xmlns:a14="http://schemas.microsoft.com/office/drawing/2010/main">
+                              <a14:hiddenFill xmlns:a14="http://schemas.microsoft.com/office/drawing/2010/main" xmlns:w="http://schemas.openxmlformats.org/wordprocessingml/2006/main" xmlns:w10="urn:schemas-microsoft-com:office:word" xmlns:v="urn:schemas-microsoft-com:vml" xmlns:o="urn:schemas-microsoft-com:office:office" xmlns:mv="urn:schemas-microsoft-com:mac:vml" xmlns:mo="http://schemas.microsoft.com/office/mac/office/2008/main" xmlns="">
                                 <a:solidFill>
                                   <a:srgbClr val="FFFFFF"/>
                                 </a:solidFill>
                               </a14:hiddenFill>
                             </a:ext>
                             <a:ext uri="{91240B29-F687-4f45-9708-019B960494DF}">
-                              <a14:hiddenLine xmlns="" xmlns:mo="http://schemas.microsoft.com/office/mac/office/2008/main" xmlns:mv="urn:schemas-microsoft-com:mac:vml" xmlns:o="urn:schemas-microsoft-com:office:office" xmlns:v="urn:schemas-microsoft-com:vml" xmlns:w10="urn:schemas-microsoft-com:office:word" xmlns:w="http://schemas.openxmlformats.org/wordprocessingml/2006/main" xmlns:a14="http://schemas.microsoft.com/office/drawing/2010/main" w="9525">
+                              <a14:hiddenLine xmlns:a14="http://schemas.microsoft.com/office/drawing/2010/main" xmlns:w="http://schemas.openxmlformats.org/wordprocessingml/2006/main" xmlns:w10="urn:schemas-microsoft-com:office:word" xmlns:v="urn:schemas-microsoft-com:vml" xmlns:o="urn:schemas-microsoft-com:office:office" xmlns:mv="urn:schemas-microsoft-com:mac:vml" xmlns:mo="http://schemas.microsoft.com/office/mac/office/2008/main" xmlns="" w="9525">
                                 <a:solidFill>
                                   <a:srgbClr val="000000"/>
                                 </a:solidFill>
@@ -1870,7 +1887,7 @@
                                   <w:sz w:val="44"/>
                                   <w:szCs w:val="44"/>
                                 </w:rPr>
-                                <w:t>4</w:t>
+                                <w:t>1</w:t>
                               </w:r>
                               <w:r>
                                 <w:rPr>
@@ -1941,7 +1958,7 @@
                             <w:sz w:val="44"/>
                             <w:szCs w:val="44"/>
                           </w:rPr>
-                          <w:t>4</w:t>
+                          <w:t>1</w:t>
                         </w:r>
                         <w:r>
                           <w:rPr>
@@ -1984,7 +2001,7 @@
       </w:pPr>
     </w:pPrDefault>
   </w:docDefaults>
-  <w:latentStyles w:defLockedState="0" w:defUIPriority="99" w:defSemiHidden="0" w:defUnhideWhenUsed="0" w:defQFormat="0" w:count="374">
+  <w:latentStyles w:defLockedState="0" w:defUIPriority="99" w:defSemiHidden="0" w:defUnhideWhenUsed="0" w:defQFormat="0" w:count="375">
     <w:lsdException w:name="Normal" w:uiPriority="0" w:qFormat="1"/>
     <w:lsdException w:name="heading 1" w:uiPriority="9" w:qFormat="1"/>
     <w:lsdException w:name="heading 2" w:semiHidden="1" w:uiPriority="9" w:unhideWhenUsed="1" w:qFormat="1"/>
@@ -2090,7 +2107,6 @@
     <w:lsdException w:name="HTML Sample" w:semiHidden="1" w:unhideWhenUsed="1"/>
     <w:lsdException w:name="HTML Typewriter" w:semiHidden="1" w:unhideWhenUsed="1"/>
     <w:lsdException w:name="HTML Variable" w:semiHidden="1" w:unhideWhenUsed="1"/>
-    <w:lsdException w:name="Normal Table" w:semiHidden="1" w:unhideWhenUsed="1"/>
     <w:lsdException w:name="annotation subject" w:semiHidden="1" w:unhideWhenUsed="1"/>
     <w:lsdException w:name="No List" w:semiHidden="1" w:unhideWhenUsed="1"/>
     <w:lsdException w:name="Outline List 1" w:semiHidden="1" w:unhideWhenUsed="1"/>
@@ -2137,10 +2153,8 @@
     <w:lsdException w:name="Table Subtle 2" w:semiHidden="1" w:unhideWhenUsed="1"/>
     <w:lsdException w:name="Table Web 1" w:semiHidden="1" w:unhideWhenUsed="1"/>
     <w:lsdException w:name="Table Web 2" w:semiHidden="1" w:unhideWhenUsed="1"/>
-    <w:lsdException w:name="Table Web 3" w:semiHidden="1" w:unhideWhenUsed="1"/>
     <w:lsdException w:name="Balloon Text" w:semiHidden="1" w:unhideWhenUsed="1"/>
     <w:lsdException w:name="Table Grid" w:uiPriority="39"/>
-    <w:lsdException w:name="Table Theme" w:semiHidden="1" w:unhideWhenUsed="1"/>
     <w:lsdException w:name="Placeholder Text" w:semiHidden="1"/>
     <w:lsdException w:name="No Spacing" w:uiPriority="1" w:qFormat="1"/>
     <w:lsdException w:name="Light Shading" w:uiPriority="60"/>
@@ -2350,6 +2364,7 @@
     <w:lsdException w:name="Mention" w:semiHidden="1" w:unhideWhenUsed="1"/>
     <w:lsdException w:name="Smart Hyperlink" w:semiHidden="1" w:unhideWhenUsed="1"/>
     <w:lsdException w:name="Hashtag" w:semiHidden="1" w:unhideWhenUsed="1"/>
+    <w:lsdException w:name="Unresolved Mention" w:semiHidden="1" w:unhideWhenUsed="1"/>
   </w:latentStyles>
   <w:style w:type="paragraph" w:default="1" w:styleId="Normal">
     <w:name w:val="Normal"/>
@@ -2748,7 +2763,7 @@
 </file>
 
 <file path=customXml/itemProps1.xml><?xml version="1.0" encoding="utf-8"?>
-<ds:datastoreItem xmlns:ds="http://schemas.openxmlformats.org/officeDocument/2006/customXml" ds:itemID="{62A2E35B-0151-4B67-82EB-A049497138CF}">
+<ds:datastoreItem xmlns:ds="http://schemas.openxmlformats.org/officeDocument/2006/customXml" ds:itemID="{FAAE882D-CC8B-4C02-927B-75C81DC06407}">
   <ds:schemaRefs>
     <ds:schemaRef ds:uri="http://schemas.openxmlformats.org/officeDocument/2006/bibliography"/>
   </ds:schemaRefs>

</xml_diff>